<commit_message>
feat(main): upload report for lab 1
</commit_message>
<xml_diff>
--- a/labs/01/report/report.docx
+++ b/labs/01/report/report.docx
@@ -269,7 +269,7 @@
               <w:jc w:val="left"/>
             </w:pPr>
             <w:r>
-              <w:t xml:space="preserve">Create a new local repository</w:t>
+              <w:t xml:space="preserve">Создание нового локального репозитория</w:t>
             </w:r>
           </w:p>
         </w:tc>
@@ -298,7 +298,7 @@
               <w:jc w:val="left"/>
             </w:pPr>
             <w:r>
-              <w:t xml:space="preserve">Create a working copy of a repository</w:t>
+              <w:t xml:space="preserve">Создание рабочей копии репозитория</w:t>
             </w:r>
           </w:p>
         </w:tc>
@@ -327,7 +327,7 @@
               <w:jc w:val="left"/>
             </w:pPr>
             <w:r>
-              <w:t xml:space="preserve">Add one or more files to staging (index)</w:t>
+              <w:t xml:space="preserve">Добавление одного или нескольких файлов в рабочую копию репозитория</w:t>
             </w:r>
           </w:p>
         </w:tc>
@@ -356,7 +356,7 @@
               <w:jc w:val="left"/>
             </w:pPr>
             <w:r>
-              <w:t xml:space="preserve">Commit any files you’ve added with git add, and also commit any files you’ve changed since then</w:t>
+              <w:t xml:space="preserve">Коммит файлов, которые были добавилены с помощью git add, а также коммит любых файлов, которые вы изменили с тех пор</w:t>
             </w:r>
           </w:p>
         </w:tc>
@@ -385,7 +385,7 @@
               <w:jc w:val="left"/>
             </w:pPr>
             <w:r>
-              <w:t xml:space="preserve">Send changes to the master branch of your remote repository</w:t>
+              <w:t xml:space="preserve">Отправка изменений в ветку master вашего удаленного репозитория</w:t>
             </w:r>
           </w:p>
         </w:tc>
@@ -414,7 +414,7 @@
               <w:jc w:val="left"/>
             </w:pPr>
             <w:r>
-              <w:t xml:space="preserve">List the files you’ve changed and those you still need to add or commit</w:t>
+              <w:t xml:space="preserve">Список файлов, которые вы изменили, и тех, которые вам еще нужно добавить или отправить</w:t>
             </w:r>
           </w:p>
         </w:tc>
@@ -443,7 +443,7 @@
               <w:jc w:val="left"/>
             </w:pPr>
             <w:r>
-              <w:t xml:space="preserve">List all the branches in your repo, and also tell you what branch you’re currently in</w:t>
+              <w:t xml:space="preserve">Список всех веток в вашем репо, а также информация о том, в какой ветке вы сейчас находитесь.</w:t>
             </w:r>
           </w:p>
         </w:tc>
@@ -472,7 +472,7 @@
               <w:jc w:val="left"/>
             </w:pPr>
             <w:r>
-              <w:t xml:space="preserve">Fetch and merge changes on the remote server to your working directory</w:t>
+              <w:t xml:space="preserve">Извлечение и объединение изменений на удаленном сервере с вашим рабочим каталогом</w:t>
             </w:r>
           </w:p>
         </w:tc>
@@ -498,7 +498,7 @@
       </w:r>
     </w:p>
     <w:bookmarkEnd w:id="23"/>
-    <w:bookmarkStart w:id="24" w:name="выполнение-лабораторной-работы"/>
+    <w:bookmarkStart w:id="39" w:name="выполнение-лабораторной-работы"/>
     <w:p>
       <w:pPr>
         <w:pStyle w:val="Heading1"/>
@@ -516,8 +516,323 @@
         <w:t xml:space="preserve">Выполнение лабораторной работы</w:t>
       </w:r>
     </w:p>
-    <w:bookmarkEnd w:id="24"/>
-    <w:bookmarkStart w:id="25" w:name="выводы"/>
+    <w:p>
+      <w:pPr>
+        <w:pStyle w:val="FirstParagraph"/>
+      </w:pPr>
+      <w:r>
+        <w:t xml:space="preserve">В начале необходимо было установить утилиты make, git, pandoc и texlive, что было сделано за кадром (рис. ??).</w:t>
+      </w:r>
+    </w:p>
+    <w:p>
+      <w:pPr>
+        <w:pStyle w:val="CaptionedFigure"/>
+      </w:pPr>
+      <w:r>
+        <w:drawing>
+          <wp:inline>
+            <wp:extent cx="5334000" cy="2055041"/>
+            <wp:effectExtent b="0" l="0" r="0" t="0"/>
+            <wp:docPr descr="Установка необходимого софта" title="fig:" id="25" name="Picture"/>
+            <a:graphic>
+              <a:graphicData uri="http://schemas.openxmlformats.org/drawingml/2006/picture">
+                <pic:pic>
+                  <pic:nvPicPr>
+                    <pic:cNvPr descr="image/1.png" id="26" name="Picture"/>
+                    <pic:cNvPicPr>
+                      <a:picLocks noChangeArrowheads="1" noChangeAspect="1"/>
+                    </pic:cNvPicPr>
+                  </pic:nvPicPr>
+                  <pic:blipFill>
+                    <a:blip r:embed="rId24"/>
+                    <a:stretch>
+                      <a:fillRect/>
+                    </a:stretch>
+                  </pic:blipFill>
+                  <pic:spPr bwMode="auto">
+                    <a:xfrm>
+                      <a:off x="0" y="0"/>
+                      <a:ext cx="5334000" cy="2055041"/>
+                    </a:xfrm>
+                    <a:prstGeom prst="rect">
+                      <a:avLst/>
+                    </a:prstGeom>
+                    <a:noFill/>
+                    <a:ln w="9525">
+                      <a:noFill/>
+                      <a:headEnd/>
+                      <a:tailEnd/>
+                    </a:ln>
+                  </pic:spPr>
+                </pic:pic>
+              </a:graphicData>
+            </a:graphic>
+          </wp:inline>
+        </w:drawing>
+      </w:r>
+    </w:p>
+    <w:p>
+      <w:pPr>
+        <w:pStyle w:val="ImageCaption"/>
+      </w:pPr>
+      <w:r>
+        <w:t xml:space="preserve">Установка необходимого софта</w:t>
+      </w:r>
+    </w:p>
+    <w:p>
+      <w:pPr>
+        <w:pStyle w:val="BodyText"/>
+      </w:pPr>
+      <w:r>
+        <w:t xml:space="preserve">Затем необходимо было скопировать репозиторий лектора на свой профиль в гите и на свой компьютер (рис. ??).</w:t>
+      </w:r>
+    </w:p>
+    <w:p>
+      <w:pPr>
+        <w:pStyle w:val="CaptionedFigure"/>
+      </w:pPr>
+      <w:r>
+        <w:drawing>
+          <wp:inline>
+            <wp:extent cx="5334000" cy="3774300"/>
+            <wp:effectExtent b="0" l="0" r="0" t="0"/>
+            <wp:docPr descr="Копирование рабочего репозитория" title="fig:" id="28" name="Picture"/>
+            <a:graphic>
+              <a:graphicData uri="http://schemas.openxmlformats.org/drawingml/2006/picture">
+                <pic:pic>
+                  <pic:nvPicPr>
+                    <pic:cNvPr descr="image/2.png" id="29" name="Picture"/>
+                    <pic:cNvPicPr>
+                      <a:picLocks noChangeArrowheads="1" noChangeAspect="1"/>
+                    </pic:cNvPicPr>
+                  </pic:nvPicPr>
+                  <pic:blipFill>
+                    <a:blip r:embed="rId27"/>
+                    <a:stretch>
+                      <a:fillRect/>
+                    </a:stretch>
+                  </pic:blipFill>
+                  <pic:spPr bwMode="auto">
+                    <a:xfrm>
+                      <a:off x="0" y="0"/>
+                      <a:ext cx="5334000" cy="3774300"/>
+                    </a:xfrm>
+                    <a:prstGeom prst="rect">
+                      <a:avLst/>
+                    </a:prstGeom>
+                    <a:noFill/>
+                    <a:ln w="9525">
+                      <a:noFill/>
+                      <a:headEnd/>
+                      <a:tailEnd/>
+                    </a:ln>
+                  </pic:spPr>
+                </pic:pic>
+              </a:graphicData>
+            </a:graphic>
+          </wp:inline>
+        </w:drawing>
+      </w:r>
+    </w:p>
+    <w:p>
+      <w:pPr>
+        <w:pStyle w:val="ImageCaption"/>
+      </w:pPr>
+      <w:r>
+        <w:t xml:space="preserve">Копирование рабочего репозитория</w:t>
+      </w:r>
+    </w:p>
+    <w:p>
+      <w:pPr>
+        <w:pStyle w:val="BodyText"/>
+      </w:pPr>
+      <w:r>
+        <w:t xml:space="preserve">Затем необходимо было воспользоваться makefile для создания структуры папок, однако, в силу работы на виндоус, этого сделано не было, а поскольку семинарист разрешил создать это дело ручками, ручками и было сделано (рис. ??).</w:t>
+      </w:r>
+    </w:p>
+    <w:p>
+      <w:pPr>
+        <w:pStyle w:val="CaptionedFigure"/>
+      </w:pPr>
+      <w:r>
+        <w:drawing>
+          <wp:inline>
+            <wp:extent cx="5109882" cy="2512678"/>
+            <wp:effectExtent b="0" l="0" r="0" t="0"/>
+            <wp:docPr descr="Создание рабочего пространства" title="fig:" id="31" name="Picture"/>
+            <a:graphic>
+              <a:graphicData uri="http://schemas.openxmlformats.org/drawingml/2006/picture">
+                <pic:pic>
+                  <pic:nvPicPr>
+                    <pic:cNvPr descr="image/3.png" id="32" name="Picture"/>
+                    <pic:cNvPicPr>
+                      <a:picLocks noChangeArrowheads="1" noChangeAspect="1"/>
+                    </pic:cNvPicPr>
+                  </pic:nvPicPr>
+                  <pic:blipFill>
+                    <a:blip r:embed="rId30"/>
+                    <a:stretch>
+                      <a:fillRect/>
+                    </a:stretch>
+                  </pic:blipFill>
+                  <pic:spPr bwMode="auto">
+                    <a:xfrm>
+                      <a:off x="0" y="0"/>
+                      <a:ext cx="5109882" cy="2512678"/>
+                    </a:xfrm>
+                    <a:prstGeom prst="rect">
+                      <a:avLst/>
+                    </a:prstGeom>
+                    <a:noFill/>
+                    <a:ln w="9525">
+                      <a:noFill/>
+                      <a:headEnd/>
+                      <a:tailEnd/>
+                    </a:ln>
+                  </pic:spPr>
+                </pic:pic>
+              </a:graphicData>
+            </a:graphic>
+          </wp:inline>
+        </w:drawing>
+      </w:r>
+    </w:p>
+    <w:p>
+      <w:pPr>
+        <w:pStyle w:val="ImageCaption"/>
+      </w:pPr>
+      <w:r>
+        <w:t xml:space="preserve">Создание рабочего пространства</w:t>
+      </w:r>
+    </w:p>
+    <w:p>
+      <w:pPr>
+        <w:pStyle w:val="BodyText"/>
+      </w:pPr>
+      <w:r>
+        <w:t xml:space="preserve">Далее необходимо было создать отчёт о работе, чем я сейчас и занимаюсь (рис. ??).</w:t>
+      </w:r>
+    </w:p>
+    <w:p>
+      <w:pPr>
+        <w:pStyle w:val="CaptionedFigure"/>
+      </w:pPr>
+      <w:r>
+        <w:drawing>
+          <wp:inline>
+            <wp:extent cx="5334000" cy="3520830"/>
+            <wp:effectExtent b="0" l="0" r="0" t="0"/>
+            <wp:docPr descr="Создание отчёта" title="fig:" id="34" name="Picture"/>
+            <a:graphic>
+              <a:graphicData uri="http://schemas.openxmlformats.org/drawingml/2006/picture">
+                <pic:pic>
+                  <pic:nvPicPr>
+                    <pic:cNvPr descr="image/4.png" id="35" name="Picture"/>
+                    <pic:cNvPicPr>
+                      <a:picLocks noChangeArrowheads="1" noChangeAspect="1"/>
+                    </pic:cNvPicPr>
+                  </pic:nvPicPr>
+                  <pic:blipFill>
+                    <a:blip r:embed="rId33"/>
+                    <a:stretch>
+                      <a:fillRect/>
+                    </a:stretch>
+                  </pic:blipFill>
+                  <pic:spPr bwMode="auto">
+                    <a:xfrm>
+                      <a:off x="0" y="0"/>
+                      <a:ext cx="5334000" cy="3520830"/>
+                    </a:xfrm>
+                    <a:prstGeom prst="rect">
+                      <a:avLst/>
+                    </a:prstGeom>
+                    <a:noFill/>
+                    <a:ln w="9525">
+                      <a:noFill/>
+                      <a:headEnd/>
+                      <a:tailEnd/>
+                    </a:ln>
+                  </pic:spPr>
+                </pic:pic>
+              </a:graphicData>
+            </a:graphic>
+          </wp:inline>
+        </w:drawing>
+      </w:r>
+    </w:p>
+    <w:p>
+      <w:pPr>
+        <w:pStyle w:val="ImageCaption"/>
+      </w:pPr>
+      <w:r>
+        <w:t xml:space="preserve">Создание отчёта</w:t>
+      </w:r>
+    </w:p>
+    <w:p>
+      <w:pPr>
+        <w:pStyle w:val="BodyText"/>
+      </w:pPr>
+      <w:r>
+        <w:t xml:space="preserve">Под конец нужно залить отчёт на гит, что, после установки моего аккаунта как главного, я сделаю в ближайшем будущем (рис. ??).</w:t>
+      </w:r>
+    </w:p>
+    <w:p>
+      <w:pPr>
+        <w:pStyle w:val="CaptionedFigure"/>
+      </w:pPr>
+      <w:r>
+        <w:drawing>
+          <wp:inline>
+            <wp:extent cx="5334000" cy="5809918"/>
+            <wp:effectExtent b="0" l="0" r="0" t="0"/>
+            <wp:docPr descr="Загрузка на гит" title="fig:" id="37" name="Picture"/>
+            <a:graphic>
+              <a:graphicData uri="http://schemas.openxmlformats.org/drawingml/2006/picture">
+                <pic:pic>
+                  <pic:nvPicPr>
+                    <pic:cNvPr descr="image/5.png" id="38" name="Picture"/>
+                    <pic:cNvPicPr>
+                      <a:picLocks noChangeArrowheads="1" noChangeAspect="1"/>
+                    </pic:cNvPicPr>
+                  </pic:nvPicPr>
+                  <pic:blipFill>
+                    <a:blip r:embed="rId36"/>
+                    <a:stretch>
+                      <a:fillRect/>
+                    </a:stretch>
+                  </pic:blipFill>
+                  <pic:spPr bwMode="auto">
+                    <a:xfrm>
+                      <a:off x="0" y="0"/>
+                      <a:ext cx="5334000" cy="5809918"/>
+                    </a:xfrm>
+                    <a:prstGeom prst="rect">
+                      <a:avLst/>
+                    </a:prstGeom>
+                    <a:noFill/>
+                    <a:ln w="9525">
+                      <a:noFill/>
+                      <a:headEnd/>
+                      <a:tailEnd/>
+                    </a:ln>
+                  </pic:spPr>
+                </pic:pic>
+              </a:graphicData>
+            </a:graphic>
+          </wp:inline>
+        </w:drawing>
+      </w:r>
+    </w:p>
+    <w:p>
+      <w:pPr>
+        <w:pStyle w:val="ImageCaption"/>
+      </w:pPr>
+      <w:r>
+        <w:t xml:space="preserve">Загрузка на гит</w:t>
+      </w:r>
+    </w:p>
+    <w:bookmarkEnd w:id="39"/>
+    <w:bookmarkStart w:id="40" w:name="выводы"/>
     <w:p>
       <w:pPr>
         <w:pStyle w:val="Heading1"/>
@@ -535,8 +850,16 @@
         <w:t xml:space="preserve">Выводы</w:t>
       </w:r>
     </w:p>
-    <w:bookmarkEnd w:id="25"/>
-    <w:bookmarkStart w:id="29" w:name="список-литературы"/>
+    <w:p>
+      <w:pPr>
+        <w:pStyle w:val="FirstParagraph"/>
+      </w:pPr>
+      <w:r>
+        <w:t xml:space="preserve">Работа выполнена полностью.</w:t>
+      </w:r>
+    </w:p>
+    <w:bookmarkEnd w:id="40"/>
+    <w:bookmarkStart w:id="44" w:name="список-литературы"/>
     <w:p>
       <w:pPr>
         <w:pStyle w:val="Heading1"/>
@@ -545,8 +868,8 @@
         <w:t xml:space="preserve">Список литературы</w:t>
       </w:r>
     </w:p>
-    <w:bookmarkStart w:id="28" w:name="refs"/>
-    <w:bookmarkStart w:id="27" w:name="ref-git-scm:doc"/>
+    <w:bookmarkStart w:id="43" w:name="refs"/>
+    <w:bookmarkStart w:id="42" w:name="ref-git-scm:doc"/>
     <w:p>
       <w:pPr>
         <w:pStyle w:val="Bibliography"/>
@@ -567,12 +890,12 @@
         <w:t xml:space="preserve"> </w:t>
       </w:r>
       <w:r>
-        <w:t xml:space="preserve">[Электронный ресурс]. Free Software Foundation, 2023. URL:</w:t>
+        <w:t xml:space="preserve">[Электронный ресурс]. Software Freedom Conservancy, 2023. URL:</w:t>
       </w:r>
       <w:r>
         <w:t xml:space="preserve"> </w:t>
       </w:r>
-      <w:hyperlink r:id="rId26">
+      <w:hyperlink r:id="rId41">
         <w:r>
           <w:rPr>
             <w:rStyle w:val="Hyperlink"/>
@@ -584,9 +907,9 @@
         <w:t xml:space="preserve">.</w:t>
       </w:r>
     </w:p>
-    <w:bookmarkEnd w:id="27"/>
-    <w:bookmarkEnd w:id="28"/>
-    <w:bookmarkEnd w:id="29"/>
+    <w:bookmarkEnd w:id="42"/>
+    <w:bookmarkEnd w:id="43"/>
+    <w:bookmarkEnd w:id="44"/>
     <w:sectPr/>
   </w:body>
 </w:document>

</xml_diff>